<commit_message>
Modifications pour exploitation no commercial
</commit_message>
<xml_diff>
--- a/doc/specifications_alignements-donnees-bnf.docx
+++ b/doc/specifications_alignements-donnees-bnf.docx
@@ -78,23 +78,7 @@
         </w:drawing>
       </w:r>
       <w:r>
-        <w:t>Alignement-</w:t>
-      </w:r>
-      <w:proofErr w:type="spellStart"/>
-      <w:r>
-        <w:t>donnees</w:t>
-      </w:r>
-      <w:proofErr w:type="spellEnd"/>
-      <w:r>
-        <w:t>-</w:t>
-      </w:r>
-      <w:proofErr w:type="spellStart"/>
-      <w:r>
-        <w:t>bnf</w:t>
-      </w:r>
-      <w:proofErr w:type="spellEnd"/>
-      <w:r>
-        <w:t> : spécifications techniques</w:t>
+        <w:t>Alignement-donnees-bnf : spécifications techniques</w:t>
       </w:r>
     </w:p>
     <w:p>
@@ -111,30 +95,8 @@
         <w:rPr>
           <w:b/>
         </w:rPr>
-        <w:t>alignements-</w:t>
-      </w:r>
-      <w:proofErr w:type="spellStart"/>
-      <w:r>
-        <w:rPr>
-          <w:b/>
-        </w:rPr>
-        <w:t>donnees</w:t>
-      </w:r>
-      <w:proofErr w:type="spellEnd"/>
-      <w:r>
-        <w:rPr>
-          <w:b/>
-        </w:rPr>
-        <w:t>-</w:t>
-      </w:r>
-      <w:proofErr w:type="spellStart"/>
-      <w:r>
-        <w:rPr>
-          <w:b/>
-        </w:rPr>
-        <w:t>bnf</w:t>
-      </w:r>
-      <w:proofErr w:type="spellEnd"/>
+        <w:t>alignements-donnees-bnf</w:t>
+      </w:r>
     </w:p>
     <w:tbl>
       <w:tblPr>
@@ -157,7 +119,6 @@
                 <w:b/>
               </w:rPr>
             </w:pPr>
-            <w:bookmarkStart w:id="0" w:name="_GoBack" w:colFirst="0" w:colLast="0"/>
             <w:r>
               <w:rPr>
                 <w:b/>
@@ -202,12 +163,17 @@
           </w:tcPr>
           <w:p>
             <w:r>
-              <w:t>12/04/2018</w:t>
+              <w:t>1</w:t>
+            </w:r>
+            <w:r>
+              <w:t>3</w:t>
+            </w:r>
+            <w:r>
+              <w:t>/04/2018</w:t>
             </w:r>
           </w:p>
         </w:tc>
       </w:tr>
-      <w:bookmarkEnd w:id="0"/>
     </w:tbl>
     <w:p/>
     <w:sdt>
@@ -2474,7 +2440,7 @@
       <w:pPr>
         <w:pStyle w:val="Titre1"/>
       </w:pPr>
-      <w:bookmarkStart w:id="1" w:name="_Toc510698128"/>
+      <w:bookmarkStart w:id="0" w:name="_Toc510698128"/>
       <w:r>
         <w:t>Module central</w:t>
       </w:r>
@@ -2499,53 +2465,53 @@
       <w:r>
         <w:t xml:space="preserve"> – notices bibliographiques</w:t>
       </w:r>
+      <w:bookmarkEnd w:id="0"/>
+    </w:p>
+    <w:p/>
+    <w:p>
+      <w:r>
+        <w:t>Ce module prend en entrée un fichier tabulé, encodé en UTF-8, contenant pour chaque notice à aligner les métadonnées qui seront exploitées par le programme pour trouver la notice BnF correspondante.</w:t>
+      </w:r>
+    </w:p>
+    <w:p>
+      <w:r>
+        <w:t xml:space="preserve">La préparation d’un tel fichier peut parfois s’avérer plus délicate que prévue, en fonction du SIGB et de la base de données sources. </w:t>
+      </w:r>
+      <w:r>
+        <w:t>Le logiciel</w:t>
+      </w:r>
+      <w:r>
+        <w:t xml:space="preserve"> intègre donc des modules facilitateurs décrits dans le chapitre 2 : </w:t>
+      </w:r>
+      <w:r>
+        <w:fldChar w:fldCharType="begin"/>
+      </w:r>
+      <w:r>
+        <w:instrText xml:space="preserve"> REF _Ref510166959 \h </w:instrText>
+      </w:r>
+      <w:r>
+        <w:fldChar w:fldCharType="separate"/>
+      </w:r>
+      <w:r>
+        <w:t>Modules facilitateurs pour l’usager</w:t>
+      </w:r>
+      <w:r>
+        <w:fldChar w:fldCharType="end"/>
+      </w:r>
+      <w:r>
+        <w:t>.</w:t>
+      </w:r>
+    </w:p>
+    <w:p/>
+    <w:p>
+      <w:pPr>
+        <w:pStyle w:val="Titre2"/>
+      </w:pPr>
+      <w:bookmarkStart w:id="1" w:name="_Toc510698129"/>
+      <w:r>
+        <w:t>Fichier en entrée : format</w:t>
+      </w:r>
       <w:bookmarkEnd w:id="1"/>
-    </w:p>
-    <w:p/>
-    <w:p>
-      <w:r>
-        <w:t>Ce module prend en entrée un fichier tabulé, encodé en UTF-8, contenant pour chaque notice à aligner les métadonnées qui seront exploitées par le programme pour trouver la notice BnF correspondante.</w:t>
-      </w:r>
-    </w:p>
-    <w:p>
-      <w:r>
-        <w:t xml:space="preserve">La préparation d’un tel fichier peut parfois s’avérer plus délicate que prévue, en fonction du SIGB et de la base de données sources. </w:t>
-      </w:r>
-      <w:r>
-        <w:t>Le logiciel</w:t>
-      </w:r>
-      <w:r>
-        <w:t xml:space="preserve"> intègre donc des modules facilitateurs décrits dans le chapitre 2 : </w:t>
-      </w:r>
-      <w:r>
-        <w:fldChar w:fldCharType="begin"/>
-      </w:r>
-      <w:r>
-        <w:instrText xml:space="preserve"> REF _Ref510166959 \h </w:instrText>
-      </w:r>
-      <w:r>
-        <w:fldChar w:fldCharType="separate"/>
-      </w:r>
-      <w:r>
-        <w:t>Modules facilitateurs pour l’usager</w:t>
-      </w:r>
-      <w:r>
-        <w:fldChar w:fldCharType="end"/>
-      </w:r>
-      <w:r>
-        <w:t>.</w:t>
-      </w:r>
-    </w:p>
-    <w:p/>
-    <w:p>
-      <w:pPr>
-        <w:pStyle w:val="Titre2"/>
-      </w:pPr>
-      <w:bookmarkStart w:id="2" w:name="_Toc510698129"/>
-      <w:r>
-        <w:t>Fichier en entrée : format</w:t>
-      </w:r>
-      <w:bookmarkEnd w:id="2"/>
     </w:p>
     <w:p>
       <w:pPr>
@@ -2593,10 +2559,83 @@
       <w:pPr>
         <w:pStyle w:val="Titre3"/>
       </w:pPr>
-      <w:bookmarkStart w:id="3" w:name="_Toc510698130"/>
+      <w:bookmarkStart w:id="2" w:name="_Toc510698130"/>
       <w:r>
         <w:t>Monographies imprimées</w:t>
       </w:r>
+      <w:bookmarkEnd w:id="2"/>
+    </w:p>
+    <w:p>
+      <w:r>
+        <w:t>Numéro de notice</w:t>
+      </w:r>
+    </w:p>
+    <w:p>
+      <w:r>
+        <w:t>FRBNF</w:t>
+      </w:r>
+    </w:p>
+    <w:p>
+      <w:r>
+        <w:t xml:space="preserve">ARK </w:t>
+      </w:r>
+      <w:r>
+        <w:t>initial</w:t>
+      </w:r>
+    </w:p>
+    <w:p>
+      <w:r>
+        <w:lastRenderedPageBreak/>
+        <w:t>ISBN</w:t>
+      </w:r>
+    </w:p>
+    <w:p>
+      <w:r>
+        <w:t>EAN</w:t>
+      </w:r>
+    </w:p>
+    <w:p>
+      <w:r>
+        <w:t>T</w:t>
+      </w:r>
+      <w:r>
+        <w:t>itre</w:t>
+      </w:r>
+    </w:p>
+    <w:p>
+      <w:r>
+        <w:t>A</w:t>
+      </w:r>
+      <w:r>
+        <w:t>uteur</w:t>
+      </w:r>
+      <w:r>
+        <w:t>s</w:t>
+      </w:r>
+    </w:p>
+    <w:p>
+      <w:r>
+        <w:t>Date</w:t>
+      </w:r>
+    </w:p>
+    <w:p>
+      <w:r>
+        <w:t>Tome</w:t>
+      </w:r>
+    </w:p>
+    <w:p>
+      <w:r>
+        <w:t>Editeur</w:t>
+      </w:r>
+    </w:p>
+    <w:p>
+      <w:pPr>
+        <w:pStyle w:val="Titre3"/>
+      </w:pPr>
+      <w:bookmarkStart w:id="3" w:name="_Toc510698131"/>
+      <w:r>
+        <w:t>CD, DVD (son, vidéo)</w:t>
+      </w:r>
       <w:bookmarkEnd w:id="3"/>
     </w:p>
     <w:p>
@@ -2611,40 +2650,30 @@
     </w:p>
     <w:p>
       <w:r>
-        <w:t xml:space="preserve">ARK </w:t>
-      </w:r>
-      <w:r>
-        <w:t>initial</w:t>
-      </w:r>
-    </w:p>
-    <w:p>
-      <w:r>
-        <w:t>ISBN</w:t>
-      </w:r>
-    </w:p>
-    <w:p>
-      <w:r>
-        <w:lastRenderedPageBreak/>
+        <w:t>ARK initial</w:t>
+      </w:r>
+    </w:p>
+    <w:p>
+      <w:r>
         <w:t>EAN</w:t>
       </w:r>
     </w:p>
     <w:p>
       <w:r>
-        <w:t>T</w:t>
-      </w:r>
-      <w:r>
-        <w:t>itre</w:t>
-      </w:r>
-    </w:p>
-    <w:p>
-      <w:r>
-        <w:t>A</w:t>
-      </w:r>
-      <w:r>
-        <w:t>uteur</w:t>
-      </w:r>
-      <w:r>
-        <w:t>s</w:t>
+        <w:t xml:space="preserve">Numéro </w:t>
+      </w:r>
+      <w:r>
+        <w:t>commercial</w:t>
+      </w:r>
+    </w:p>
+    <w:p>
+      <w:r>
+        <w:t>Titre</w:t>
+      </w:r>
+    </w:p>
+    <w:p>
+      <w:r>
+        <w:t>Auteur</w:t>
       </w:r>
     </w:p>
     <w:p>
@@ -2654,11 +2683,6 @@
     </w:p>
     <w:p>
       <w:r>
-        <w:t>Tome</w:t>
-      </w:r>
-    </w:p>
-    <w:p>
-      <w:r>
         <w:t>Editeur</w:t>
       </w:r>
     </w:p>
@@ -2666,15 +2690,18 @@
       <w:pPr>
         <w:pStyle w:val="Titre3"/>
       </w:pPr>
-      <w:bookmarkStart w:id="4" w:name="_Toc510698131"/>
-      <w:r>
-        <w:t>CD, DVD (son, vidéo)</w:t>
+      <w:bookmarkStart w:id="4" w:name="_Toc510698132"/>
+      <w:r>
+        <w:t>Périodiques</w:t>
       </w:r>
       <w:bookmarkEnd w:id="4"/>
     </w:p>
     <w:p>
       <w:r>
-        <w:t>Numéro de notice</w:t>
+        <w:t>Num</w:t>
+      </w:r>
+      <w:r>
+        <w:t>éro de notice</w:t>
       </w:r>
     </w:p>
     <w:p>
@@ -2689,15 +2716,7 @@
     </w:p>
     <w:p>
       <w:r>
-        <w:t>EAN</w:t>
-      </w:r>
-    </w:p>
-    <w:p>
-      <w:r>
-        <w:t xml:space="preserve">Numéro </w:t>
-      </w:r>
-      <w:r>
-        <w:t>commercial</w:t>
+        <w:t>ISSN</w:t>
       </w:r>
     </w:p>
     <w:p>
@@ -2717,71 +2736,18 @@
     </w:p>
     <w:p>
       <w:r>
-        <w:t>Editeur</w:t>
-      </w:r>
-    </w:p>
-    <w:p>
-      <w:pPr>
-        <w:pStyle w:val="Titre3"/>
-      </w:pPr>
-      <w:bookmarkStart w:id="5" w:name="_Toc510698132"/>
-      <w:r>
-        <w:t>Périodiques</w:t>
+        <w:t>Lieu</w:t>
+      </w:r>
+    </w:p>
+    <w:p>
+      <w:pPr>
+        <w:pStyle w:val="Titre2"/>
+      </w:pPr>
+      <w:bookmarkStart w:id="5" w:name="_Toc510698133"/>
+      <w:r>
+        <w:t>Processus d’alignements</w:t>
       </w:r>
       <w:bookmarkEnd w:id="5"/>
-    </w:p>
-    <w:p>
-      <w:r>
-        <w:t>Num</w:t>
-      </w:r>
-      <w:r>
-        <w:t>éro de notice</w:t>
-      </w:r>
-    </w:p>
-    <w:p>
-      <w:r>
-        <w:t>FRBNF</w:t>
-      </w:r>
-    </w:p>
-    <w:p>
-      <w:r>
-        <w:t>ARK initial</w:t>
-      </w:r>
-    </w:p>
-    <w:p>
-      <w:r>
-        <w:t>ISSN</w:t>
-      </w:r>
-    </w:p>
-    <w:p>
-      <w:r>
-        <w:t>Titre</w:t>
-      </w:r>
-    </w:p>
-    <w:p>
-      <w:r>
-        <w:t>Auteur</w:t>
-      </w:r>
-    </w:p>
-    <w:p>
-      <w:r>
-        <w:t>Date</w:t>
-      </w:r>
-    </w:p>
-    <w:p>
-      <w:r>
-        <w:t>Lieu</w:t>
-      </w:r>
-    </w:p>
-    <w:p>
-      <w:pPr>
-        <w:pStyle w:val="Titre2"/>
-      </w:pPr>
-      <w:bookmarkStart w:id="6" w:name="_Toc510698133"/>
-      <w:r>
-        <w:t>Processus d’alignements</w:t>
-      </w:r>
-      <w:bookmarkEnd w:id="6"/>
     </w:p>
     <w:p/>
     <w:p/>
@@ -2789,11 +2755,11 @@
       <w:pPr>
         <w:pStyle w:val="Titre3"/>
       </w:pPr>
-      <w:bookmarkStart w:id="7" w:name="_Toc510698134"/>
+      <w:bookmarkStart w:id="6" w:name="_Toc510698134"/>
       <w:r>
         <w:t>Erreurs les plus fréquentes</w:t>
       </w:r>
-      <w:bookmarkEnd w:id="7"/>
+      <w:bookmarkEnd w:id="6"/>
     </w:p>
     <w:p>
       <w:r>
@@ -2840,6 +2806,7 @@
         </w:numPr>
       </w:pPr>
       <w:r>
+        <w:lastRenderedPageBreak/>
         <w:t>Oubli de sélectionner le bon type de document pour le fichier mis en entrée</w:t>
       </w:r>
       <w:r>
@@ -2901,7 +2868,6 @@
         </w:numPr>
       </w:pPr>
       <w:r>
-        <w:lastRenderedPageBreak/>
         <w:t>Les zones codées Type de document / Type de contenu ont été mal renseignées</w:t>
       </w:r>
       <w:r>
@@ -2946,26 +2912,26 @@
       <w:pPr>
         <w:pStyle w:val="Titre3"/>
       </w:pPr>
-      <w:bookmarkStart w:id="8" w:name="_Toc510698135"/>
+      <w:bookmarkStart w:id="7" w:name="_Toc510698135"/>
       <w:r>
         <w:t>Alignement par ARK</w:t>
       </w:r>
+      <w:bookmarkEnd w:id="7"/>
+    </w:p>
+    <w:p>
+      <w:r>
+        <w:t>Recherche sur l’ARK. Quelle que soit la notice trouvée, son ARK (identique ou différent à l’ARK en entrée) est retourné</w:t>
+      </w:r>
+    </w:p>
+    <w:p>
+      <w:pPr>
+        <w:pStyle w:val="Titre3"/>
+      </w:pPr>
+      <w:bookmarkStart w:id="8" w:name="_Toc510698136"/>
+      <w:r>
+        <w:t>Alignement par FRBNF</w:t>
+      </w:r>
       <w:bookmarkEnd w:id="8"/>
-    </w:p>
-    <w:p>
-      <w:r>
-        <w:t>Recherche sur l’ARK. Quelle que soit la notice trouvée, son ARK (identique ou différent à l’ARK en entrée) est retourné</w:t>
-      </w:r>
-    </w:p>
-    <w:p>
-      <w:pPr>
-        <w:pStyle w:val="Titre3"/>
-      </w:pPr>
-      <w:bookmarkStart w:id="9" w:name="_Toc510698136"/>
-      <w:r>
-        <w:t>Alignement par FRBNF</w:t>
-      </w:r>
-      <w:bookmarkEnd w:id="9"/>
     </w:p>
     <w:p>
       <w:pPr>
@@ -2976,15 +2942,7 @@
         </w:numPr>
       </w:pPr>
       <w:r>
-        <w:t xml:space="preserve">Recherche sur le nombre complet avec préfixe sur le critère de recherche </w:t>
-      </w:r>
-      <w:proofErr w:type="spellStart"/>
-      <w:r>
-        <w:t>bib.otherid</w:t>
-      </w:r>
-      <w:proofErr w:type="spellEnd"/>
-      <w:r>
-        <w:t xml:space="preserve"> du SRU BnF.</w:t>
+        <w:t>Recherche sur le nombre complet avec préfixe sur le critère de recherche bib.otherid du SRU BnF.</w:t>
       </w:r>
     </w:p>
     <w:p>
@@ -3085,11 +3043,11 @@
       <w:pPr>
         <w:pStyle w:val="Titre3"/>
       </w:pPr>
-      <w:bookmarkStart w:id="10" w:name="_Toc510698137"/>
+      <w:bookmarkStart w:id="9" w:name="_Toc510698137"/>
       <w:r>
         <w:t>Alignement par ISBN</w:t>
       </w:r>
-      <w:bookmarkEnd w:id="10"/>
+      <w:bookmarkEnd w:id="9"/>
     </w:p>
     <w:p>
       <w:pPr>
@@ -3103,13 +3061,8 @@
         <w:t>Recherche sur l’ISBN tel que présent dans le fichier</w:t>
       </w:r>
       <w:r>
-        <w:t xml:space="preserve"> dans le critère SRU </w:t>
-      </w:r>
-      <w:proofErr w:type="spellStart"/>
-      <w:r>
-        <w:t>bib.isbn</w:t>
-      </w:r>
-      <w:proofErr w:type="spellEnd"/>
+        <w:t xml:space="preserve"> dans le critère SRU bib.isbn</w:t>
+      </w:r>
       <w:r>
         <w:br/>
         <w:t>+ contrôle sur le titre et la date</w:t>
@@ -3151,15 +3104,7 @@
         <w:t xml:space="preserve">Si échec : </w:t>
       </w:r>
       <w:r>
-        <w:t xml:space="preserve">recherche sur l’ISBN nettoyé : uniquement le premier ISBN (s’il y a </w:t>
-      </w:r>
-      <w:proofErr w:type="spellStart"/>
-      <w:r>
-        <w:t>en</w:t>
-      </w:r>
-      <w:proofErr w:type="spellEnd"/>
-      <w:r>
-        <w:t xml:space="preserve"> entrée plusieurs ISBN séparés par des ponctuation), en supprimant les espaces, les tirets, etc.</w:t>
+        <w:t>recherche sur l’ISBN nettoyé : uniquement le premier ISBN (s’il y a en entrée plusieurs ISBN séparés par des ponctuation), en supprimant les espaces, les tirets, etc.</w:t>
       </w:r>
       <w:r>
         <w:br/>
@@ -3207,18 +3152,11 @@
         </w:numPr>
       </w:pPr>
       <w:r>
+        <w:lastRenderedPageBreak/>
         <w:t>Si échec, on refait les mêmes recherches, mais dans toute la notice</w:t>
       </w:r>
       <w:r>
-        <w:t xml:space="preserve"> (critère de recherche SRU </w:t>
-      </w:r>
-      <w:proofErr w:type="spellStart"/>
-      <w:r>
-        <w:t>bib.anywhere</w:t>
-      </w:r>
-      <w:proofErr w:type="spellEnd"/>
-      <w:r>
-        <w:t>)</w:t>
+        <w:t xml:space="preserve"> (critère de recherche SRU bib.anywhere)</w:t>
       </w:r>
     </w:p>
     <w:p>
@@ -3273,11 +3211,11 @@
       <w:pPr>
         <w:pStyle w:val="Titre3"/>
       </w:pPr>
-      <w:bookmarkStart w:id="11" w:name="_Toc510698138"/>
+      <w:bookmarkStart w:id="10" w:name="_Toc510698138"/>
       <w:r>
         <w:t>Alignement par EAN</w:t>
       </w:r>
-      <w:bookmarkEnd w:id="11"/>
+      <w:bookmarkEnd w:id="10"/>
     </w:p>
     <w:p>
       <w:r>
@@ -3293,23 +3231,7 @@
         </w:numPr>
       </w:pPr>
       <w:r>
-        <w:t xml:space="preserve">Recherche sur </w:t>
-      </w:r>
-      <w:proofErr w:type="spellStart"/>
-      <w:r>
-        <w:t>bib.ean</w:t>
-      </w:r>
-      <w:proofErr w:type="spellEnd"/>
-      <w:r>
-        <w:t xml:space="preserve"> + contrôle sur titre, </w:t>
-      </w:r>
-      <w:proofErr w:type="spellStart"/>
-      <w:r>
-        <w:t>volumaison</w:t>
-      </w:r>
-      <w:proofErr w:type="spellEnd"/>
-      <w:r>
-        <w:t xml:space="preserve"> et date</w:t>
+        <w:t>Recherche sur bib.ean + contrôle sur titre, volumaison et date</w:t>
       </w:r>
     </w:p>
     <w:p>
@@ -3321,7 +3243,6 @@
         </w:numPr>
       </w:pPr>
       <w:r>
-        <w:lastRenderedPageBreak/>
         <w:t>Si échec, recherche dans toute la notice</w:t>
       </w:r>
     </w:p>
@@ -3341,23 +3262,84 @@
       <w:pPr>
         <w:pStyle w:val="Titre3"/>
       </w:pPr>
-      <w:bookmarkStart w:id="12" w:name="_Toc510698139"/>
+      <w:bookmarkStart w:id="11" w:name="_Toc510698139"/>
       <w:r>
         <w:t>Alignement par n° commercial (CD-DVD)</w:t>
       </w:r>
-      <w:bookmarkEnd w:id="12"/>
-    </w:p>
-    <w:p>
-      <w:r>
-        <w:t xml:space="preserve">Recherche du numéro commercial dans le critère </w:t>
-      </w:r>
-      <w:proofErr w:type="spellStart"/>
-      <w:r>
-        <w:t>bib.comref</w:t>
-      </w:r>
-      <w:proofErr w:type="spellEnd"/>
+      <w:bookmarkEnd w:id="11"/>
+    </w:p>
+    <w:p>
+      <w:r>
+        <w:t>Numéro commercial : 071$b (source) + 071$a (identifiant interne à la source)</w:t>
+      </w:r>
+    </w:p>
+    <w:p>
+      <w:r>
+        <w:t>Recherche du numéro commercial dans le critère bib.comref</w:t>
+      </w:r>
       <w:r>
         <w:t> :</w:t>
+      </w:r>
+    </w:p>
+    <w:p>
+      <w:pPr>
+        <w:pStyle w:val="Paragraphedeliste"/>
+        <w:numPr>
+          <w:ilvl w:val="0"/>
+          <w:numId w:val="20"/>
+        </w:numPr>
+      </w:pPr>
+      <w:r>
+        <w:t xml:space="preserve">Si le n° commercial a plusieurs mots : </w:t>
+      </w:r>
+    </w:p>
+    <w:p>
+      <w:pPr>
+        <w:pStyle w:val="Paragraphedeliste"/>
+        <w:numPr>
+          <w:ilvl w:val="1"/>
+          <w:numId w:val="20"/>
+        </w:numPr>
+      </w:pPr>
+      <w:r>
+        <w:t>Le dernier mot est reconnu comme identifiant</w:t>
+      </w:r>
+    </w:p>
+    <w:p>
+      <w:pPr>
+        <w:pStyle w:val="Paragraphedeliste"/>
+        <w:numPr>
+          <w:ilvl w:val="1"/>
+          <w:numId w:val="20"/>
+        </w:numPr>
+      </w:pPr>
+      <w:r>
+        <w:t>Ceux qui le précèdent sont la source</w:t>
+      </w:r>
+      <w:r>
+        <w:br/>
+        <w:t>Construction d’une requête : bib.anywhere all &lt;source&gt; and bib.comref all &lt;identifiant&gt;</w:t>
+      </w:r>
+    </w:p>
+    <w:p>
+      <w:pPr>
+        <w:pStyle w:val="Paragraphedeliste"/>
+        <w:numPr>
+          <w:ilvl w:val="0"/>
+          <w:numId w:val="20"/>
+        </w:numPr>
+      </w:pPr>
+      <w:r>
+        <w:t xml:space="preserve">S’il y a un seul mot : </w:t>
+      </w:r>
+      <w:r>
+        <w:br/>
+        <w:t>Requête bib.comref all &lt;identifiant&gt;</w:t>
+      </w:r>
+    </w:p>
+    <w:p>
+      <w:r>
+        <w:t>+ Contrôles</w:t>
       </w:r>
     </w:p>
     <w:p>
@@ -3381,26 +3363,18 @@
         </w:numPr>
       </w:pPr>
       <w:r>
-        <w:t xml:space="preserve">+ contrôle sur titre, </w:t>
-      </w:r>
-      <w:proofErr w:type="spellStart"/>
-      <w:r>
-        <w:t>volumaison</w:t>
-      </w:r>
-      <w:proofErr w:type="spellEnd"/>
-      <w:r>
-        <w:t xml:space="preserve"> et date</w:t>
+        <w:t>+ contrôle sur titre, volumaison et date</w:t>
       </w:r>
     </w:p>
     <w:p>
       <w:pPr>
         <w:pStyle w:val="Titre3"/>
       </w:pPr>
-      <w:bookmarkStart w:id="13" w:name="_Toc510698140"/>
+      <w:bookmarkStart w:id="12" w:name="_Toc510698140"/>
       <w:r>
         <w:t>Alignement par ISSN (périodiques)</w:t>
       </w:r>
-      <w:bookmarkEnd w:id="13"/>
+      <w:bookmarkEnd w:id="12"/>
     </w:p>
     <w:p>
       <w:pPr>
@@ -3411,13 +3385,8 @@
         </w:numPr>
       </w:pPr>
       <w:r>
-        <w:t xml:space="preserve">Recherche de l’ISSN dans le critère de recherche SRU </w:t>
-      </w:r>
-      <w:proofErr w:type="spellStart"/>
-      <w:r>
-        <w:t>bib.issn</w:t>
-      </w:r>
-      <w:proofErr w:type="spellEnd"/>
+        <w:t>Recherche de l’ISSN dans le critère de recherche SRU bib.issn</w:t>
+      </w:r>
       <w:r>
         <w:br/>
         <w:t>+ contrôle sur le type de notice pour chaque notice trouvée</w:t>
@@ -3439,7 +3408,7 @@
       <w:pPr>
         <w:pStyle w:val="Titre3"/>
       </w:pPr>
-      <w:bookmarkStart w:id="14" w:name="_Toc510698141"/>
+      <w:bookmarkStart w:id="13" w:name="_Toc510698141"/>
       <w:r>
         <w:t>Alignement par mots (Titre-Auteur-Date</w:t>
       </w:r>
@@ -3455,7 +3424,7 @@
       <w:r>
         <w:t>)</w:t>
       </w:r>
-      <w:bookmarkEnd w:id="14"/>
+      <w:bookmarkEnd w:id="13"/>
     </w:p>
     <w:p>
       <w:r>
@@ -3482,13 +3451,8 @@
         <w:t xml:space="preserve">+ </w:t>
       </w:r>
       <w:r>
-        <w:t xml:space="preserve">Contrôle sur la </w:t>
-      </w:r>
-      <w:proofErr w:type="spellStart"/>
-      <w:r>
-        <w:t>volumaison</w:t>
-      </w:r>
-      <w:proofErr w:type="spellEnd"/>
+        <w:t>Contrôle sur la volumaison</w:t>
+      </w:r>
     </w:p>
     <w:p/>
     <w:p>
@@ -3530,7 +3494,7 @@
       <w:pPr>
         <w:pStyle w:val="Titre3"/>
       </w:pPr>
-      <w:bookmarkStart w:id="15" w:name="_Toc510698142"/>
+      <w:bookmarkStart w:id="14" w:name="_Toc510698142"/>
       <w:r>
         <w:t>Mécanisme</w:t>
       </w:r>
@@ -3540,7 +3504,7 @@
       <w:r>
         <w:t xml:space="preserve"> de contrôle</w:t>
       </w:r>
-      <w:bookmarkEnd w:id="15"/>
+      <w:bookmarkEnd w:id="14"/>
     </w:p>
     <w:p>
       <w:pPr>
@@ -3580,6 +3544,7 @@
     </w:p>
     <w:p>
       <w:r>
+        <w:lastRenderedPageBreak/>
         <w:t>Comparaison des 2 valeurs</w:t>
       </w:r>
     </w:p>
@@ -3720,7 +3685,6 @@
     </w:p>
     <w:p>
       <w:r>
-        <w:lastRenderedPageBreak/>
         <w:t>Si la date en entrée est présente dans les dates récupérées de la notice BnF, le contrôle est valide.</w:t>
       </w:r>
     </w:p>
@@ -3799,26 +3763,26 @@
       <w:pPr>
         <w:pStyle w:val="Titre2"/>
       </w:pPr>
-      <w:bookmarkStart w:id="16" w:name="_Toc510698143"/>
+      <w:bookmarkStart w:id="15" w:name="_Toc510698143"/>
       <w:r>
         <w:t>Fichier en entrée</w:t>
       </w:r>
+      <w:bookmarkEnd w:id="15"/>
+    </w:p>
+    <w:p>
+      <w:r>
+        <w:t>Fichier tabulé, encodé en UTF-8, dont les colonnes correspondent à celles de l’option choisie (TEX, VID, PER)</w:t>
+      </w:r>
+    </w:p>
+    <w:p>
+      <w:pPr>
+        <w:pStyle w:val="Titre2"/>
+      </w:pPr>
+      <w:bookmarkStart w:id="16" w:name="_Toc510698144"/>
+      <w:r>
+        <w:t>Fichiers en sortie</w:t>
+      </w:r>
       <w:bookmarkEnd w:id="16"/>
-    </w:p>
-    <w:p>
-      <w:r>
-        <w:t>Fichier tabulé, encodé en UTF-8, dont les colonnes correspondent à celles de l’option choisie (TEX, VID, PER)</w:t>
-      </w:r>
-    </w:p>
-    <w:p>
-      <w:pPr>
-        <w:pStyle w:val="Titre2"/>
-      </w:pPr>
-      <w:bookmarkStart w:id="17" w:name="_Toc510698144"/>
-      <w:r>
-        <w:t>Fichiers en sortie</w:t>
-      </w:r>
-      <w:bookmarkEnd w:id="17"/>
     </w:p>
     <w:p>
       <w:r>
@@ -3857,11 +3821,11 @@
       <w:pPr>
         <w:pStyle w:val="Titre3"/>
       </w:pPr>
-      <w:bookmarkStart w:id="18" w:name="_Toc510698145"/>
+      <w:bookmarkStart w:id="17" w:name="_Toc510698145"/>
       <w:r>
         <w:t>Les fichiers de résultats</w:t>
       </w:r>
-      <w:bookmarkEnd w:id="18"/>
+      <w:bookmarkEnd w:id="17"/>
     </w:p>
     <w:p>
       <w:r>
@@ -3913,6 +3877,7 @@
         </w:numPr>
       </w:pPr>
       <w:r>
+        <w:lastRenderedPageBreak/>
         <w:t>La méthode qui a permis de trouvé le(s) identifiant(s)</w:t>
       </w:r>
     </w:p>
@@ -3945,20 +3910,12 @@
       <w:pPr>
         <w:pStyle w:val="Titre1"/>
       </w:pPr>
-      <w:bookmarkStart w:id="19" w:name="_Toc510698146"/>
-      <w:bookmarkStart w:id="20" w:name="_Ref510166959"/>
-      <w:r>
-        <w:t>Module central (blanc) de Alignements-</w:t>
-      </w:r>
-      <w:proofErr w:type="spellStart"/>
-      <w:r>
-        <w:t>donnees</w:t>
-      </w:r>
-      <w:proofErr w:type="spellEnd"/>
-      <w:r>
-        <w:t>-BnF : alignements – notices d’autorité</w:t>
-      </w:r>
-      <w:bookmarkEnd w:id="19"/>
+      <w:bookmarkStart w:id="18" w:name="_Toc510698146"/>
+      <w:bookmarkStart w:id="19" w:name="_Ref510166959"/>
+      <w:r>
+        <w:t>Module central (blanc) de Alignements-donnees-BnF : alignements – notices d’autorité</w:t>
+      </w:r>
+      <w:bookmarkEnd w:id="18"/>
     </w:p>
     <w:p>
       <w:r>
@@ -4006,12 +3963,11 @@
       <w:pPr>
         <w:pStyle w:val="Titre2"/>
       </w:pPr>
-      <w:bookmarkStart w:id="21" w:name="_Toc510698147"/>
-      <w:r>
-        <w:lastRenderedPageBreak/>
+      <w:bookmarkStart w:id="20" w:name="_Toc510698147"/>
+      <w:r>
         <w:t>Processus d’alignement</w:t>
       </w:r>
-      <w:bookmarkEnd w:id="21"/>
+      <w:bookmarkEnd w:id="20"/>
     </w:p>
     <w:p>
       <w:r>
@@ -4063,88 +4019,80 @@
       <w:pPr>
         <w:pStyle w:val="Titre2"/>
       </w:pPr>
-      <w:bookmarkStart w:id="22" w:name="_Toc510698148"/>
+      <w:bookmarkStart w:id="21" w:name="_Toc510698148"/>
       <w:r>
         <w:t>Fichiers en sortie</w:t>
       </w:r>
+      <w:bookmarkEnd w:id="21"/>
+    </w:p>
+    <w:p>
+      <w:r>
+        <w:t>Cf. la description des fichiers en sortie pour les alignements bibliographiques</w:t>
+      </w:r>
+    </w:p>
+    <w:p>
+      <w:pPr>
+        <w:pStyle w:val="Titre1"/>
+      </w:pPr>
+      <w:bookmarkStart w:id="22" w:name="_Toc510698149"/>
+      <w:r>
+        <w:t xml:space="preserve">Modules </w:t>
+      </w:r>
+      <w:r>
+        <w:t xml:space="preserve">périphériques de </w:t>
+      </w:r>
+      <w:r>
+        <w:t>Alignements-donnees-BnF</w:t>
+      </w:r>
+      <w:r>
+        <w:t xml:space="preserve"> : fonctionnalités </w:t>
+      </w:r>
+      <w:r>
+        <w:t>facilitat</w:t>
+      </w:r>
+      <w:r>
+        <w:t>rices</w:t>
+      </w:r>
+      <w:r>
+        <w:t xml:space="preserve"> pour l’usager</w:t>
+      </w:r>
+      <w:bookmarkEnd w:id="19"/>
       <w:bookmarkEnd w:id="22"/>
     </w:p>
     <w:p>
-      <w:r>
-        <w:t>Cf. la description des fichiers en sortie pour les alignements bibliographiques</w:t>
-      </w:r>
-    </w:p>
-    <w:p>
-      <w:pPr>
-        <w:pStyle w:val="Titre1"/>
-      </w:pPr>
-      <w:bookmarkStart w:id="23" w:name="_Toc510698149"/>
-      <w:r>
-        <w:t xml:space="preserve">Modules </w:t>
-      </w:r>
-      <w:r>
-        <w:t xml:space="preserve">périphériques de </w:t>
-      </w:r>
-      <w:r>
-        <w:t>Alignements-</w:t>
-      </w:r>
-      <w:proofErr w:type="spellStart"/>
-      <w:r>
-        <w:t>donnees</w:t>
-      </w:r>
-      <w:proofErr w:type="spellEnd"/>
-      <w:r>
-        <w:t>-BnF</w:t>
-      </w:r>
-      <w:r>
-        <w:t xml:space="preserve"> : fonctionnalités </w:t>
-      </w:r>
-      <w:r>
-        <w:t>facilitat</w:t>
-      </w:r>
-      <w:r>
-        <w:t>rices</w:t>
-      </w:r>
-      <w:r>
-        <w:t xml:space="preserve"> pour l’usager</w:t>
-      </w:r>
-      <w:bookmarkEnd w:id="20"/>
+      <w:pPr>
+        <w:pStyle w:val="Titre2"/>
+      </w:pPr>
+      <w:bookmarkStart w:id="23" w:name="_Toc510167031"/>
+      <w:bookmarkStart w:id="24" w:name="_Toc510614211"/>
+      <w:bookmarkStart w:id="25" w:name="_Toc510698150"/>
       <w:bookmarkEnd w:id="23"/>
-    </w:p>
-    <w:p>
-      <w:pPr>
-        <w:pStyle w:val="Titre2"/>
-      </w:pPr>
-      <w:bookmarkStart w:id="24" w:name="_Toc510167031"/>
-      <w:bookmarkStart w:id="25" w:name="_Toc510614211"/>
-      <w:bookmarkStart w:id="26" w:name="_Toc510698150"/>
       <w:bookmarkEnd w:id="24"/>
+      <w:r>
+        <w:t xml:space="preserve">Module </w:t>
+      </w:r>
+      <w:r>
+        <w:t xml:space="preserve">(bleu) </w:t>
+      </w:r>
+      <w:r>
+        <w:t>de conversion de fichier de notices en fichiers tabulés</w:t>
+      </w:r>
       <w:bookmarkEnd w:id="25"/>
-      <w:r>
-        <w:t xml:space="preserve">Module </w:t>
-      </w:r>
-      <w:r>
-        <w:t xml:space="preserve">(bleu) </w:t>
-      </w:r>
-      <w:r>
-        <w:t>de conversion de fichier de notices en fichiers tabulés</w:t>
+    </w:p>
+    <w:p>
+      <w:pPr>
+        <w:pStyle w:val="Titre3"/>
+      </w:pPr>
+      <w:bookmarkStart w:id="26" w:name="_Toc510698151"/>
+      <w:r>
+        <w:t xml:space="preserve">Extraction de notices bibliographiques - </w:t>
+      </w:r>
+      <w:r>
+        <w:t>Principes</w:t>
       </w:r>
       <w:bookmarkEnd w:id="26"/>
     </w:p>
     <w:p>
-      <w:pPr>
-        <w:pStyle w:val="Titre3"/>
-      </w:pPr>
-      <w:bookmarkStart w:id="27" w:name="_Toc510698151"/>
-      <w:r>
-        <w:t xml:space="preserve">Extraction de notices bibliographiques - </w:t>
-      </w:r>
-      <w:r>
-        <w:t>Principes</w:t>
-      </w:r>
-      <w:bookmarkEnd w:id="27"/>
-    </w:p>
-    <w:p>
       <w:r>
         <w:t>Chacun peut directement le module d’alignement, en alimentant chaque colonne selon les sources d’information qu’il estime pertinentes (en fonction de ce qu’il connaît de ses données et de ses objectifs).</w:t>
       </w:r>
@@ -4152,19 +4100,12 @@
     <w:p/>
     <w:p>
       <w:r>
-        <w:t xml:space="preserve">Mais pour faciliter cet alignement, le logiciel propose un module qui, à partir d’un fichier exporté d’un catalogue au format </w:t>
-      </w:r>
-      <w:proofErr w:type="spellStart"/>
-      <w:r>
-        <w:t>Unimarc</w:t>
-      </w:r>
-      <w:proofErr w:type="spellEnd"/>
-      <w:r>
-        <w:t xml:space="preserve"> (iso2709 ou XML), propose des tableaux à utiliser dans le module d’alignements</w:t>
-      </w:r>
-    </w:p>
-    <w:p>
-      <w:r>
+        <w:t>Mais pour faciliter cet alignement, le logiciel propose un module qui, à partir d’un fichier exporté d’un catalogue au format Unimarc (iso2709 ou XML), propose des tableaux à utiliser dans le module d’alignements</w:t>
+      </w:r>
+    </w:p>
+    <w:p>
+      <w:r>
+        <w:lastRenderedPageBreak/>
         <w:t>Pour chaque notice, extraction</w:t>
       </w:r>
     </w:p>
@@ -4351,9 +4292,8 @@
       <w:pPr>
         <w:pStyle w:val="Titre3"/>
       </w:pPr>
-      <w:bookmarkStart w:id="28" w:name="_Toc510698152"/>
-      <w:r>
-        <w:lastRenderedPageBreak/>
+      <w:bookmarkStart w:id="27" w:name="_Toc510698152"/>
+      <w:r>
         <w:t xml:space="preserve">Extraction de notices bibliographiques - </w:t>
       </w:r>
       <w:r>
@@ -4365,7 +4305,7 @@
       <w:r>
         <w:t>chaque élément d’information</w:t>
       </w:r>
-      <w:bookmarkEnd w:id="28"/>
+      <w:bookmarkEnd w:id="27"/>
     </w:p>
     <w:p>
       <w:r>
@@ -4399,15 +4339,7 @@
         <w:t>035$a</w:t>
       </w:r>
       <w:r>
-        <w:t xml:space="preserve"> (uniquement s’il contient les lettres "</w:t>
-      </w:r>
-      <w:proofErr w:type="spellStart"/>
-      <w:r>
-        <w:t>frbn</w:t>
-      </w:r>
-      <w:proofErr w:type="spellEnd"/>
-      <w:r>
-        <w:t>")</w:t>
+        <w:t xml:space="preserve"> (uniquement s’il contient les lettres "frbn")</w:t>
       </w:r>
     </w:p>
     <w:p>
@@ -4429,15 +4361,7 @@
         <w:t xml:space="preserve"> (uniquement si contient </w:t>
       </w:r>
       <w:r>
-        <w:t>"</w:t>
-      </w:r>
-      <w:proofErr w:type="spellStart"/>
-      <w:r>
-        <w:t>ark</w:t>
-      </w:r>
-      <w:proofErr w:type="spellEnd"/>
-      <w:r>
-        <w:t>:/12148/"</w:t>
+        <w:t>"ark:/12148/"</w:t>
       </w:r>
       <w:r>
         <w:t>)</w:t>
@@ -4450,19 +4374,11 @@
           <w:lang w:val="en-US"/>
         </w:rPr>
       </w:pPr>
-      <w:proofErr w:type="spellStart"/>
       <w:r>
         <w:rPr>
           <w:lang w:val="en-US"/>
         </w:rPr>
-        <w:t>Numéro</w:t>
-      </w:r>
-      <w:proofErr w:type="spellEnd"/>
-      <w:r>
-        <w:rPr>
-          <w:lang w:val="en-US"/>
-        </w:rPr>
-        <w:t xml:space="preserve"> ISBN</w:t>
+        <w:t>Numéro ISBN</w:t>
       </w:r>
     </w:p>
     <w:p>
@@ -4486,19 +4402,11 @@
           <w:lang w:val="en-US"/>
         </w:rPr>
       </w:pPr>
-      <w:proofErr w:type="spellStart"/>
       <w:r>
         <w:rPr>
           <w:lang w:val="en-US"/>
         </w:rPr>
-        <w:t>Numéro</w:t>
-      </w:r>
-      <w:proofErr w:type="spellEnd"/>
-      <w:r>
-        <w:rPr>
-          <w:lang w:val="en-US"/>
-        </w:rPr>
-        <w:t xml:space="preserve"> EAN</w:t>
+        <w:t>Numéro EAN</w:t>
       </w:r>
     </w:p>
     <w:p>
@@ -4544,6 +4452,14 @@
         <w:rPr>
           <w:rStyle w:val="Code"/>
         </w:rPr>
+        <w:t xml:space="preserve">071$b + </w:t>
+      </w:r>
+      <w:bookmarkStart w:id="28" w:name="_GoBack"/>
+      <w:bookmarkEnd w:id="28"/>
+      <w:r>
+        <w:rPr>
+          <w:rStyle w:val="Code"/>
+        </w:rPr>
         <w:t>071$a</w:t>
       </w:r>
     </w:p>
@@ -4825,6 +4741,7 @@
         <w:pStyle w:val="Titre4"/>
       </w:pPr>
       <w:r>
+        <w:lastRenderedPageBreak/>
         <w:t>Date de publication</w:t>
       </w:r>
     </w:p>
@@ -5011,270 +4928,237 @@
         <w:pStyle w:val="Titre4"/>
       </w:pPr>
       <w:r>
+        <w:t>Monographies – son, vidéo</w:t>
+      </w:r>
+    </w:p>
+    <w:p>
+      <w:r>
+        <w:t>FRBNF</w:t>
+      </w:r>
+    </w:p>
+    <w:p>
+      <w:r>
+        <w:t>ARK</w:t>
+      </w:r>
+    </w:p>
+    <w:p>
+      <w:r>
+        <w:t>EAN</w:t>
+      </w:r>
+    </w:p>
+    <w:p>
+      <w:r>
+        <w:t xml:space="preserve">ID </w:t>
+      </w:r>
+      <w:r>
+        <w:t>commercial</w:t>
+      </w:r>
+      <w:r>
+        <w:t xml:space="preserve"> audio</w:t>
+      </w:r>
+    </w:p>
+    <w:p>
+      <w:r>
+        <w:t>Titre</w:t>
+      </w:r>
+    </w:p>
+    <w:p>
+      <w:r>
+        <w:t>Auteurs</w:t>
+      </w:r>
+    </w:p>
+    <w:p>
+      <w:r>
+        <w:t>Date de publication</w:t>
+      </w:r>
+    </w:p>
+    <w:p>
+      <w:r>
+        <w:t>Editeur</w:t>
+      </w:r>
+    </w:p>
+    <w:p>
+      <w:pPr>
+        <w:pStyle w:val="Titre4"/>
+      </w:pPr>
+      <w:r>
+        <w:t>Périodiques</w:t>
+      </w:r>
+    </w:p>
+    <w:p>
+      <w:r>
+        <w:t>FRBNF</w:t>
+      </w:r>
+    </w:p>
+    <w:p>
+      <w:r>
+        <w:t>ARK</w:t>
+      </w:r>
+    </w:p>
+    <w:p>
+      <w:r>
+        <w:t>ISSN</w:t>
+      </w:r>
+    </w:p>
+    <w:p>
+      <w:r>
+        <w:t>Titre clé, ou à défaut Titre</w:t>
+      </w:r>
+    </w:p>
+    <w:p>
+      <w:r>
+        <w:t>Auteurs</w:t>
+      </w:r>
+    </w:p>
+    <w:p>
+      <w:r>
+        <w:t>Date de publication</w:t>
+      </w:r>
+    </w:p>
+    <w:p>
+      <w:r>
+        <w:t>Lieu de publication</w:t>
+      </w:r>
+    </w:p>
+    <w:p>
+      <w:pPr>
+        <w:pStyle w:val="Titre4"/>
+      </w:pPr>
+      <w:r>
+        <w:t>Autres types de notice-type de document</w:t>
+      </w:r>
+    </w:p>
+    <w:p>
+      <w:r>
+        <w:t>FRBNF</w:t>
+      </w:r>
+    </w:p>
+    <w:p>
+      <w:r>
+        <w:t>ARK</w:t>
+      </w:r>
+    </w:p>
+    <w:p>
+      <w:r>
+        <w:t>EAN</w:t>
+      </w:r>
+    </w:p>
+    <w:p>
+      <w:r>
+        <w:t>Titre</w:t>
+      </w:r>
+    </w:p>
+    <w:p>
+      <w:r>
+        <w:t>Auteurs</w:t>
+      </w:r>
+    </w:p>
+    <w:p>
+      <w:r>
+        <w:t>Date de publication</w:t>
+      </w:r>
+    </w:p>
+    <w:p>
+      <w:pPr>
+        <w:pStyle w:val="Titre3"/>
+      </w:pPr>
+      <w:bookmarkStart w:id="30" w:name="_Toc510698154"/>
+      <w:r>
+        <w:t>Extraction de notices d’autorité – Principes</w:t>
+      </w:r>
+      <w:bookmarkEnd w:id="30"/>
+    </w:p>
+    <w:p>
+      <w:r>
+        <w:t>Les principes sont les mêmes que pour les notices bibliographiques : on met en entrée un fichier Unimarc de notices d’autorité, et le programme répartit ces notices par types (personnes physiques, organisations, mots-matières, oeuvres)</w:t>
+      </w:r>
+    </w:p>
+    <w:p/>
+    <w:p>
+      <w:pPr>
+        <w:pStyle w:val="Titre2"/>
+      </w:pPr>
+      <w:bookmarkStart w:id="31" w:name="_Toc510698155"/>
+      <w:r>
         <w:lastRenderedPageBreak/>
-        <w:t>Monographies – son, vidéo</w:t>
-      </w:r>
-    </w:p>
-    <w:p>
-      <w:r>
-        <w:t>FRBNF</w:t>
-      </w:r>
-    </w:p>
-    <w:p>
-      <w:r>
-        <w:t>ARK</w:t>
-      </w:r>
-    </w:p>
-    <w:p>
-      <w:r>
-        <w:t>EAN</w:t>
-      </w:r>
-    </w:p>
-    <w:p>
-      <w:r>
-        <w:t xml:space="preserve">ID </w:t>
-      </w:r>
-      <w:r>
-        <w:t>commercial</w:t>
-      </w:r>
-      <w:r>
-        <w:t xml:space="preserve"> audio</w:t>
-      </w:r>
-    </w:p>
-    <w:p>
-      <w:r>
-        <w:t>Titre</w:t>
-      </w:r>
-    </w:p>
-    <w:p>
-      <w:r>
-        <w:t>Auteurs</w:t>
-      </w:r>
-    </w:p>
-    <w:p>
-      <w:r>
-        <w:t>Date de publication</w:t>
-      </w:r>
-    </w:p>
-    <w:p>
-      <w:r>
-        <w:t>Editeur</w:t>
-      </w:r>
-    </w:p>
-    <w:p>
-      <w:pPr>
-        <w:pStyle w:val="Titre4"/>
-      </w:pPr>
-      <w:r>
-        <w:t>Périodiques</w:t>
-      </w:r>
-    </w:p>
-    <w:p>
-      <w:r>
-        <w:t>FRBNF</w:t>
-      </w:r>
-    </w:p>
-    <w:p>
-      <w:r>
-        <w:t>ARK</w:t>
-      </w:r>
-    </w:p>
-    <w:p>
-      <w:r>
-        <w:t>ISSN</w:t>
-      </w:r>
-    </w:p>
-    <w:p>
-      <w:r>
-        <w:t>Titre clé, ou à défaut Titre</w:t>
-      </w:r>
-    </w:p>
-    <w:p>
-      <w:r>
-        <w:t>Auteurs</w:t>
-      </w:r>
-    </w:p>
-    <w:p>
-      <w:r>
-        <w:t>Date de publication</w:t>
-      </w:r>
-    </w:p>
-    <w:p>
-      <w:r>
-        <w:t>Lieu de publication</w:t>
-      </w:r>
-    </w:p>
-    <w:p>
-      <w:pPr>
-        <w:pStyle w:val="Titre4"/>
-      </w:pPr>
-      <w:r>
-        <w:t>Autres types de notice-type de document</w:t>
-      </w:r>
-    </w:p>
-    <w:p>
-      <w:r>
-        <w:t>FRBNF</w:t>
-      </w:r>
-    </w:p>
-    <w:p>
-      <w:r>
-        <w:t>ARK</w:t>
-      </w:r>
-    </w:p>
-    <w:p>
-      <w:r>
-        <w:t>EAN</w:t>
-      </w:r>
-    </w:p>
-    <w:p>
-      <w:r>
-        <w:t>Titre</w:t>
-      </w:r>
-    </w:p>
-    <w:p>
-      <w:r>
-        <w:t>Auteurs</w:t>
-      </w:r>
-    </w:p>
-    <w:p>
-      <w:r>
-        <w:t>Date de publication</w:t>
+        <w:t xml:space="preserve">Module </w:t>
+      </w:r>
+      <w:r>
+        <w:t xml:space="preserve">(rouge) </w:t>
+      </w:r>
+      <w:r>
+        <w:t xml:space="preserve">d’export de </w:t>
+      </w:r>
+      <w:r>
+        <w:t>notices</w:t>
+      </w:r>
+      <w:r>
+        <w:t xml:space="preserve"> BnF</w:t>
+      </w:r>
+      <w:bookmarkEnd w:id="31"/>
+    </w:p>
+    <w:p>
+      <w:r>
+        <w:t>A partir d’un fichier donnant une liste d’ARK (un ARK par ligne), ce module permet d’extraire des notices Bnf en interrogeant le SRU de la BnF.</w:t>
+      </w:r>
+    </w:p>
+    <w:p>
+      <w:r>
+        <w:t>La liste des ARK peut contenir des ARK de notices bibliographiques, ou des ARK de notices BnF (mais pas mélanger les 2).</w:t>
       </w:r>
     </w:p>
     <w:p>
       <w:pPr>
         <w:pStyle w:val="Titre3"/>
       </w:pPr>
-      <w:bookmarkStart w:id="30" w:name="_Toc510698154"/>
-      <w:r>
-        <w:t>Extraction de notices d’autorité – Principes</w:t>
-      </w:r>
-      <w:bookmarkEnd w:id="30"/>
-    </w:p>
-    <w:p>
-      <w:r>
-        <w:t xml:space="preserve">Les principes sont les mêmes que pour les notices bibliographiques : on met en entrée un fichier </w:t>
-      </w:r>
-      <w:proofErr w:type="spellStart"/>
-      <w:r>
-        <w:t>Unimarc</w:t>
-      </w:r>
-      <w:proofErr w:type="spellEnd"/>
-      <w:r>
-        <w:t xml:space="preserve"> de notices d’autorité, et le programme répartit ces notices par types (personnes physiques, organisations, mots-matières, </w:t>
-      </w:r>
-      <w:proofErr w:type="spellStart"/>
-      <w:r>
-        <w:t>oeuvres</w:t>
-      </w:r>
-      <w:proofErr w:type="spellEnd"/>
-      <w:r>
-        <w:t>)</w:t>
-      </w:r>
-    </w:p>
-    <w:p/>
-    <w:p>
-      <w:pPr>
-        <w:pStyle w:val="Titre2"/>
-      </w:pPr>
-      <w:bookmarkStart w:id="31" w:name="_Toc510698155"/>
-      <w:r>
-        <w:t xml:space="preserve">Module </w:t>
-      </w:r>
-      <w:r>
-        <w:t xml:space="preserve">(rouge) </w:t>
-      </w:r>
-      <w:r>
-        <w:t xml:space="preserve">d’export de </w:t>
-      </w:r>
-      <w:r>
-        <w:t>notices</w:t>
-      </w:r>
-      <w:r>
-        <w:t xml:space="preserve"> BnF</w:t>
-      </w:r>
-      <w:bookmarkEnd w:id="31"/>
-    </w:p>
-    <w:p>
-      <w:r>
-        <w:t xml:space="preserve">A partir d’un fichier donnant une liste d’ARK (un ARK par ligne), ce module permet d’extraire des notices </w:t>
-      </w:r>
-      <w:proofErr w:type="spellStart"/>
-      <w:r>
-        <w:t>Bnf</w:t>
-      </w:r>
-      <w:proofErr w:type="spellEnd"/>
-      <w:r>
-        <w:t xml:space="preserve"> en interrogeant le SRU de la BnF.</w:t>
-      </w:r>
-    </w:p>
-    <w:p>
-      <w:r>
-        <w:t>La liste des ARK peut contenir des ARK de notices bibliographiques, ou des ARK de notices BnF (mais pas mélanger les 2).</w:t>
+      <w:bookmarkStart w:id="32" w:name="_Toc510698156"/>
+      <w:r>
+        <w:t>Option « Données d’autorité liées »</w:t>
+      </w:r>
+      <w:bookmarkEnd w:id="32"/>
+    </w:p>
+    <w:p>
+      <w:r>
+        <w:t>Si l’utilisateur met en entrée une liste d’ARK de notices bibliographiques, et demande à récupérer aussi le fichier de notices d’autorité liées, le programme ouvre chaque notice bibliographique et regarde les zones suivantes :</w:t>
+      </w:r>
+    </w:p>
+    <w:p>
+      <w:r>
+        <w:t>100, 141, 143, 144, 145, 600, 603, 606, 607, 609, 610, 616, 617, 700, 702, 703, 709, 710, 712, 713, 719, 731</w:t>
+      </w:r>
+    </w:p>
+    <w:p>
+      <w:r>
+        <w:t>Il identifie le $3 (qui fournit l’identifiant de la notice d’autorité) et va chercher la notice correspondante pour l’agréger dans le fichier d’autorités en sortie.</w:t>
+      </w:r>
+    </w:p>
+    <w:p>
+      <w:r>
+        <w:t>Une même autorité n’est exportée qu’une seule fois.</w:t>
       </w:r>
     </w:p>
     <w:p>
       <w:pPr>
         <w:pStyle w:val="Titre3"/>
       </w:pPr>
-      <w:bookmarkStart w:id="32" w:name="_Toc510698156"/>
-      <w:r>
-        <w:t>Option « Données d’autorité liées »</w:t>
-      </w:r>
-      <w:bookmarkEnd w:id="32"/>
-    </w:p>
-    <w:p>
-      <w:r>
-        <w:t>Si l’utilisateur met en entrée une liste d’ARK de notices bibliographiques, et demande à récupérer aussi le fichier de notices d’autorité liées, le programme ouvre chaque notice bibliographique et regarde les zones suivantes :</w:t>
-      </w:r>
-    </w:p>
-    <w:p>
-      <w:r>
-        <w:t>100, 141, 143, 144, 145, 600, 603, 606, 607, 609, 610, 616, 617, 700, 702, 703, 709, 710, 712, 713, 719, 731</w:t>
-      </w:r>
-    </w:p>
-    <w:p>
-      <w:r>
-        <w:t>Il identifie le $3 (qui fournit l’identifiant de la notice d’autorité) et va chercher la notice correspondante pour l’agréger dans le fichier d’autorités en sortie.</w:t>
-      </w:r>
-    </w:p>
-    <w:p>
-      <w:r>
-        <w:t>Une même autorité n’est exportée qu’une seule fois.</w:t>
+      <w:bookmarkStart w:id="33" w:name="_Toc510698157"/>
+      <w:r>
+        <w:t>Option iso2709 / XML</w:t>
+      </w:r>
+      <w:bookmarkEnd w:id="33"/>
+    </w:p>
+    <w:p>
+      <w:r>
+        <w:t>Possibilité que les fichiers en sortie soient en iso2709 (encodés en UTF-8) ou en XML (encodés en UTF-8 aussi)</w:t>
       </w:r>
     </w:p>
     <w:p>
       <w:pPr>
         <w:pStyle w:val="Titre3"/>
       </w:pPr>
-      <w:bookmarkStart w:id="33" w:name="_Toc510698157"/>
-      <w:r>
-        <w:t>Option iso2709 / XML</w:t>
-      </w:r>
-      <w:bookmarkEnd w:id="33"/>
-    </w:p>
-    <w:p>
-      <w:r>
-        <w:t>Possibilité que les fichiers en sortie soient en iso2709 (encodés en UTF-8) ou en XML (encodés en UTF-8 aussi)</w:t>
-      </w:r>
-    </w:p>
-    <w:p>
-      <w:pPr>
-        <w:pStyle w:val="Titre3"/>
-      </w:pPr>
       <w:bookmarkStart w:id="34" w:name="_Toc510698158"/>
       <w:r>
-        <w:lastRenderedPageBreak/>
-        <w:t xml:space="preserve">Option </w:t>
-      </w:r>
-      <w:proofErr w:type="spellStart"/>
-      <w:r>
-        <w:t>Unimarc</w:t>
-      </w:r>
-      <w:proofErr w:type="spellEnd"/>
-      <w:r>
-        <w:t xml:space="preserve"> / Intermarc</w:t>
+        <w:t>Option Unimarc / Intermarc</w:t>
       </w:r>
       <w:bookmarkEnd w:id="34"/>
     </w:p>
@@ -5330,21 +5214,8 @@
       <w:t>Transition bibliographique / Groupe Systèmes &amp; Données. Logiciel alignement</w:t>
     </w:r>
     <w:r>
-      <w:t>-</w:t>
+      <w:t>-donnees-bnf</w:t>
     </w:r>
-    <w:proofErr w:type="spellStart"/>
-    <w:r>
-      <w:t>donnees</w:t>
-    </w:r>
-    <w:proofErr w:type="spellEnd"/>
-    <w:r>
-      <w:t>-</w:t>
-    </w:r>
-    <w:proofErr w:type="spellStart"/>
-    <w:r>
-      <w:t>bnf</w:t>
-    </w:r>
-    <w:proofErr w:type="spellEnd"/>
     <w:r>
       <w:t>. Spécifications</w:t>
     </w:r>
@@ -5458,7 +5329,7 @@
           <w:rPr>
             <w:noProof/>
           </w:rPr>
-          <w:t>1</w:t>
+          <w:t>8</w:t>
         </w:r>
         <w:r>
           <w:fldChar w:fldCharType="end"/>
@@ -6839,6 +6710,119 @@
     </w:lvl>
   </w:abstractNum>
   <w:abstractNum w:abstractNumId="13">
+    <w:nsid w:val="63254209"/>
+    <w:multiLevelType w:val="hybridMultilevel"/>
+    <w:tmpl w:val="41BAC7F8"/>
+    <w:lvl w:ilvl="0" w:tplc="040C0001">
+      <w:start w:val="1"/>
+      <w:numFmt w:val="bullet"/>
+      <w:lvlText w:val=""/>
+      <w:lvlJc w:val="left"/>
+      <w:pPr>
+        <w:ind w:left="720" w:hanging="360"/>
+      </w:pPr>
+      <w:rPr>
+        <w:rFonts w:ascii="Symbol" w:hAnsi="Symbol" w:hint="default"/>
+      </w:rPr>
+    </w:lvl>
+    <w:lvl w:ilvl="1" w:tplc="040C0003">
+      <w:start w:val="1"/>
+      <w:numFmt w:val="bullet"/>
+      <w:lvlText w:val="o"/>
+      <w:lvlJc w:val="left"/>
+      <w:pPr>
+        <w:ind w:left="1440" w:hanging="360"/>
+      </w:pPr>
+      <w:rPr>
+        <w:rFonts w:ascii="Courier New" w:hAnsi="Courier New" w:cs="Courier New" w:hint="default"/>
+      </w:rPr>
+    </w:lvl>
+    <w:lvl w:ilvl="2" w:tplc="040C0005" w:tentative="1">
+      <w:start w:val="1"/>
+      <w:numFmt w:val="bullet"/>
+      <w:lvlText w:val=""/>
+      <w:lvlJc w:val="left"/>
+      <w:pPr>
+        <w:ind w:left="2160" w:hanging="360"/>
+      </w:pPr>
+      <w:rPr>
+        <w:rFonts w:ascii="Wingdings" w:hAnsi="Wingdings" w:hint="default"/>
+      </w:rPr>
+    </w:lvl>
+    <w:lvl w:ilvl="3" w:tplc="040C0001" w:tentative="1">
+      <w:start w:val="1"/>
+      <w:numFmt w:val="bullet"/>
+      <w:lvlText w:val=""/>
+      <w:lvlJc w:val="left"/>
+      <w:pPr>
+        <w:ind w:left="2880" w:hanging="360"/>
+      </w:pPr>
+      <w:rPr>
+        <w:rFonts w:ascii="Symbol" w:hAnsi="Symbol" w:hint="default"/>
+      </w:rPr>
+    </w:lvl>
+    <w:lvl w:ilvl="4" w:tplc="040C0003" w:tentative="1">
+      <w:start w:val="1"/>
+      <w:numFmt w:val="bullet"/>
+      <w:lvlText w:val="o"/>
+      <w:lvlJc w:val="left"/>
+      <w:pPr>
+        <w:ind w:left="3600" w:hanging="360"/>
+      </w:pPr>
+      <w:rPr>
+        <w:rFonts w:ascii="Courier New" w:hAnsi="Courier New" w:cs="Courier New" w:hint="default"/>
+      </w:rPr>
+    </w:lvl>
+    <w:lvl w:ilvl="5" w:tplc="040C0005" w:tentative="1">
+      <w:start w:val="1"/>
+      <w:numFmt w:val="bullet"/>
+      <w:lvlText w:val=""/>
+      <w:lvlJc w:val="left"/>
+      <w:pPr>
+        <w:ind w:left="4320" w:hanging="360"/>
+      </w:pPr>
+      <w:rPr>
+        <w:rFonts w:ascii="Wingdings" w:hAnsi="Wingdings" w:hint="default"/>
+      </w:rPr>
+    </w:lvl>
+    <w:lvl w:ilvl="6" w:tplc="040C0001" w:tentative="1">
+      <w:start w:val="1"/>
+      <w:numFmt w:val="bullet"/>
+      <w:lvlText w:val=""/>
+      <w:lvlJc w:val="left"/>
+      <w:pPr>
+        <w:ind w:left="5040" w:hanging="360"/>
+      </w:pPr>
+      <w:rPr>
+        <w:rFonts w:ascii="Symbol" w:hAnsi="Symbol" w:hint="default"/>
+      </w:rPr>
+    </w:lvl>
+    <w:lvl w:ilvl="7" w:tplc="040C0003" w:tentative="1">
+      <w:start w:val="1"/>
+      <w:numFmt w:val="bullet"/>
+      <w:lvlText w:val="o"/>
+      <w:lvlJc w:val="left"/>
+      <w:pPr>
+        <w:ind w:left="5760" w:hanging="360"/>
+      </w:pPr>
+      <w:rPr>
+        <w:rFonts w:ascii="Courier New" w:hAnsi="Courier New" w:cs="Courier New" w:hint="default"/>
+      </w:rPr>
+    </w:lvl>
+    <w:lvl w:ilvl="8" w:tplc="040C0005" w:tentative="1">
+      <w:start w:val="1"/>
+      <w:numFmt w:val="bullet"/>
+      <w:lvlText w:val=""/>
+      <w:lvlJc w:val="left"/>
+      <w:pPr>
+        <w:ind w:left="6480" w:hanging="360"/>
+      </w:pPr>
+      <w:rPr>
+        <w:rFonts w:ascii="Wingdings" w:hAnsi="Wingdings" w:hint="default"/>
+      </w:rPr>
+    </w:lvl>
+  </w:abstractNum>
+  <w:abstractNum w:abstractNumId="14">
     <w:nsid w:val="661F005D"/>
     <w:multiLevelType w:val="hybridMultilevel"/>
     <w:tmpl w:val="44FE338E"/>
@@ -6951,7 +6935,7 @@
       </w:rPr>
     </w:lvl>
   </w:abstractNum>
-  <w:abstractNum w:abstractNumId="14">
+  <w:abstractNum w:abstractNumId="15">
     <w:nsid w:val="6B091611"/>
     <w:multiLevelType w:val="hybridMultilevel"/>
     <w:tmpl w:val="655251A0"/>
@@ -7064,7 +7048,7 @@
       </w:rPr>
     </w:lvl>
   </w:abstractNum>
-  <w:abstractNum w:abstractNumId="15">
+  <w:abstractNum w:abstractNumId="16">
     <w:nsid w:val="74A3520F"/>
     <w:multiLevelType w:val="hybridMultilevel"/>
     <w:tmpl w:val="B5FCF6A4"/>
@@ -7177,7 +7161,7 @@
       </w:rPr>
     </w:lvl>
   </w:abstractNum>
-  <w:abstractNum w:abstractNumId="16">
+  <w:abstractNum w:abstractNumId="17">
     <w:nsid w:val="76B72B32"/>
     <w:multiLevelType w:val="multilevel"/>
     <w:tmpl w:val="F1CE1104"/>
@@ -7290,7 +7274,7 @@
       </w:rPr>
     </w:lvl>
   </w:abstractNum>
-  <w:abstractNum w:abstractNumId="17">
+  <w:abstractNum w:abstractNumId="18">
     <w:nsid w:val="79546C83"/>
     <w:multiLevelType w:val="hybridMultilevel"/>
     <w:tmpl w:val="649C3556"/>
@@ -7403,7 +7387,7 @@
       </w:rPr>
     </w:lvl>
   </w:abstractNum>
-  <w:abstractNum w:abstractNumId="18">
+  <w:abstractNum w:abstractNumId="19">
     <w:nsid w:val="7BF23E94"/>
     <w:multiLevelType w:val="hybridMultilevel"/>
     <w:tmpl w:val="068EDAEE"/>
@@ -7517,10 +7501,10 @@
     </w:lvl>
   </w:abstractNum>
   <w:num w:numId="1">
-    <w:abstractNumId w:val="15"/>
+    <w:abstractNumId w:val="16"/>
   </w:num>
   <w:num w:numId="2">
-    <w:abstractNumId w:val="14"/>
+    <w:abstractNumId w:val="15"/>
   </w:num>
   <w:num w:numId="3">
     <w:abstractNumId w:val="10"/>
@@ -7532,13 +7516,13 @@
     <w:abstractNumId w:val="11"/>
   </w:num>
   <w:num w:numId="6">
-    <w:abstractNumId w:val="16"/>
+    <w:abstractNumId w:val="17"/>
   </w:num>
   <w:num w:numId="7">
     <w:abstractNumId w:val="7"/>
   </w:num>
   <w:num w:numId="8">
-    <w:abstractNumId w:val="18"/>
+    <w:abstractNumId w:val="19"/>
   </w:num>
   <w:num w:numId="9">
     <w:abstractNumId w:val="0"/>
@@ -7565,13 +7549,16 @@
     <w:abstractNumId w:val="6"/>
   </w:num>
   <w:num w:numId="17">
-    <w:abstractNumId w:val="13"/>
+    <w:abstractNumId w:val="14"/>
   </w:num>
   <w:num w:numId="18">
-    <w:abstractNumId w:val="17"/>
+    <w:abstractNumId w:val="18"/>
   </w:num>
   <w:num w:numId="19">
     <w:abstractNumId w:val="1"/>
+  </w:num>
+  <w:num w:numId="20">
+    <w:abstractNumId w:val="13"/>
   </w:num>
 </w:numbering>
 </file>
@@ -9298,7 +9285,7 @@
 </file>
 
 <file path=customXml/itemProps1.xml><?xml version="1.0" encoding="utf-8"?>
-<ds:datastoreItem xmlns:ds="http://schemas.openxmlformats.org/officeDocument/2006/customXml" ds:itemID="{18626DE4-B710-479F-AAF7-B2CA78FA93E3}">
+<ds:datastoreItem xmlns:ds="http://schemas.openxmlformats.org/officeDocument/2006/customXml" ds:itemID="{1BBA9556-53C2-46E3-95E5-CA16C8C4C1E5}">
   <ds:schemaRefs>
     <ds:schemaRef ds:uri="http://schemas.openxmlformats.org/officeDocument/2006/bibliography"/>
   </ds:schemaRefs>

</xml_diff>